<commit_message>
7. nyelvtantétel frissítve, formázva
</commit_message>
<xml_diff>
--- a/Nyelvtan/7. infokommunikáicó.docx
+++ b/Nyelvtan/7. infokommunikáicó.docx
@@ -8,20 +8,39 @@
         <w:rPr>
           <w:b/>
           <w:sz w:val="32"/>
+          <w:u w:val="single"/>
         </w:rPr>
       </w:pPr>
       <w:r>
         <w:rPr>
           <w:b/>
           <w:sz w:val="32"/>
-        </w:rPr>
-        <w:t>7. Az infkommunikációs társadalom hatása a nyelvre</w:t>
+          <w:u w:val="single"/>
+        </w:rPr>
+        <w:t xml:space="preserve">7. Az </w:t>
+      </w:r>
+      <w:r>
+        <w:rPr>
+          <w:b/>
+          <w:sz w:val="32"/>
+          <w:u w:val="single"/>
+        </w:rPr>
+        <w:t>infokommunikációs</w:t>
+      </w:r>
+      <w:r>
+        <w:rPr>
+          <w:b/>
+          <w:sz w:val="32"/>
+          <w:u w:val="single"/>
+        </w:rPr>
+        <w:t xml:space="preserve"> társadalom hatása a nyelvre</w:t>
       </w:r>
     </w:p>
     <w:p>
       <w:pPr>
         <w:ind w:firstLine="708"/>
         <w:rPr>
+          <w:b/>
           <w:sz w:val="24"/>
           <w:szCs w:val="24"/>
         </w:rPr>
@@ -31,17 +50,131 @@
           <w:sz w:val="24"/>
           <w:szCs w:val="24"/>
         </w:rPr>
-        <w:t>Mint tudjuk, a kommunikáció min</w:t>
-      </w:r>
-      <w:r>
-        <w:rPr>
-          <w:sz w:val="24"/>
-          <w:szCs w:val="24"/>
-        </w:rPr>
-        <w:t>den olyan folyamat, melynek során legalább 2 résztvevő közöl egymással valamit, az egyik a másiknak információt ad át. A kommunikáció legalapvetőbb eszköze a nyelv. A nyelvhasználat hagyományosan 2 formát különböztet meg: a beszédet és az írást. Ezt a felosztást átalakítja az elektronikus kommunikáció, amely egy saját átmenetet képez az említett nyelvhasználati módok között.</w:t>
-      </w:r>
-      <w:r>
-        <w:rPr>
+        <w:t xml:space="preserve">Mint tudjuk, </w:t>
+      </w:r>
+      <w:r>
+        <w:rPr>
+          <w:b/>
+          <w:sz w:val="24"/>
+          <w:szCs w:val="24"/>
+        </w:rPr>
+        <w:t>a kommunikáció</w:t>
+      </w:r>
+      <w:r>
+        <w:rPr>
+          <w:sz w:val="24"/>
+          <w:szCs w:val="24"/>
+        </w:rPr>
+        <w:t xml:space="preserve"> min</w:t>
+      </w:r>
+      <w:r>
+        <w:rPr>
+          <w:sz w:val="24"/>
+          <w:szCs w:val="24"/>
+        </w:rPr>
+        <w:t xml:space="preserve">den </w:t>
+      </w:r>
+      <w:r>
+        <w:rPr>
+          <w:b/>
+          <w:sz w:val="24"/>
+          <w:szCs w:val="24"/>
+        </w:rPr>
+        <w:t>olyan folyamat</w:t>
+      </w:r>
+      <w:r>
+        <w:rPr>
+          <w:sz w:val="24"/>
+          <w:szCs w:val="24"/>
+        </w:rPr>
+        <w:t xml:space="preserve">, melynek során </w:t>
+      </w:r>
+      <w:r>
+        <w:rPr>
+          <w:b/>
+          <w:sz w:val="24"/>
+          <w:szCs w:val="24"/>
+        </w:rPr>
+        <w:t>legalább 2 résztvevő közöl egymással valamit</w:t>
+      </w:r>
+      <w:r>
+        <w:rPr>
+          <w:sz w:val="24"/>
+          <w:szCs w:val="24"/>
+        </w:rPr>
+        <w:t xml:space="preserve">, az egyik a másiknak </w:t>
+      </w:r>
+      <w:r>
+        <w:rPr>
+          <w:b/>
+          <w:sz w:val="24"/>
+          <w:szCs w:val="24"/>
+        </w:rPr>
+        <w:t>információt ad át</w:t>
+      </w:r>
+      <w:r>
+        <w:rPr>
+          <w:sz w:val="24"/>
+          <w:szCs w:val="24"/>
+        </w:rPr>
+        <w:t xml:space="preserve">. A kommunikáció </w:t>
+      </w:r>
+      <w:r>
+        <w:rPr>
+          <w:b/>
+          <w:sz w:val="24"/>
+          <w:szCs w:val="24"/>
+        </w:rPr>
+        <w:t>legalapvetőbb eszköze a nyelv.</w:t>
+      </w:r>
+      <w:r>
+        <w:rPr>
+          <w:sz w:val="24"/>
+          <w:szCs w:val="24"/>
+        </w:rPr>
+        <w:t xml:space="preserve"> A nyelvhasználat hagyományosan </w:t>
+      </w:r>
+      <w:r>
+        <w:rPr>
+          <w:b/>
+          <w:sz w:val="24"/>
+          <w:szCs w:val="24"/>
+        </w:rPr>
+        <w:t>2 formát különböztet meg: a beszédet és az írást.</w:t>
+      </w:r>
+      <w:r>
+        <w:rPr>
+          <w:sz w:val="24"/>
+          <w:szCs w:val="24"/>
+        </w:rPr>
+        <w:t xml:space="preserve"> Ezt a felosztást </w:t>
+      </w:r>
+      <w:r>
+        <w:rPr>
+          <w:b/>
+          <w:sz w:val="24"/>
+          <w:szCs w:val="24"/>
+        </w:rPr>
+        <w:t>átalakítja az elektronikus kommunikáció</w:t>
+      </w:r>
+      <w:r>
+        <w:rPr>
+          <w:sz w:val="24"/>
+          <w:szCs w:val="24"/>
+        </w:rPr>
+        <w:t xml:space="preserve">, amely egy saját </w:t>
+      </w:r>
+      <w:r>
+        <w:rPr>
+          <w:b/>
+          <w:sz w:val="24"/>
+          <w:szCs w:val="24"/>
+        </w:rPr>
+        <w:t>átmenetet képez az említett nyelvhasználati módok között.</w:t>
+      </w:r>
+      <w:r>
+        <w:rPr>
+          <w:b/>
           <w:sz w:val="24"/>
           <w:szCs w:val="24"/>
         </w:rPr>
@@ -53,17 +186,286 @@
           <w:szCs w:val="24"/>
         </w:rPr>
         <w:tab/>
-        <w:t>Az elektronikus kommunikáció térnyerése a 20. század második felére tehető. Fejlődik a tudomány és a technika, új csatornák nyílnak meg és tömeges használati cikké válnak. Ide soroljuk a rádió- és televízióhálózatokat, amelyek a sajtóval együtt a tömegkommunikációt szolgűlják. A kifejlesztett telefonhálózatok és az internet alkalmassá válnak arra, hogy személyköz</w:t>
-      </w:r>
-      <w:r>
-        <w:rPr>
-          <w:sz w:val="24"/>
-          <w:szCs w:val="24"/>
-        </w:rPr>
-        <w:t>i és tömegkommunikációt is kiszolgáljanak. Amikor elektronikus kommunikáció jön létre, akkor az információ ezeken a csatornákon keresztül új technikai eszközök segítségével jut el az adótól a vevőig, közben sajátos nyelvhasználat jelenik meg.</w:t>
-      </w:r>
-      <w:r>
-        <w:rPr>
+        <w:t xml:space="preserve">Az elektronikus kommunikáció </w:t>
+      </w:r>
+      <w:r>
+        <w:rPr>
+          <w:b/>
+          <w:sz w:val="24"/>
+          <w:szCs w:val="24"/>
+        </w:rPr>
+        <w:t>térnyerése a 20. század második felére</w:t>
+      </w:r>
+      <w:r>
+        <w:rPr>
+          <w:sz w:val="24"/>
+          <w:szCs w:val="24"/>
+        </w:rPr>
+        <w:t xml:space="preserve"> tehető. </w:t>
+      </w:r>
+      <w:r>
+        <w:rPr>
+          <w:b/>
+          <w:sz w:val="24"/>
+          <w:szCs w:val="24"/>
+        </w:rPr>
+        <w:t>Fejl</w:t>
+      </w:r>
+      <w:r>
+        <w:rPr>
+          <w:b/>
+          <w:sz w:val="24"/>
+          <w:szCs w:val="24"/>
+        </w:rPr>
+        <w:t>ő</w:t>
+      </w:r>
+      <w:r>
+        <w:rPr>
+          <w:b/>
+          <w:sz w:val="24"/>
+          <w:szCs w:val="24"/>
+        </w:rPr>
+        <w:t>dik a tudomány és a technika</w:t>
+      </w:r>
+      <w:r>
+        <w:rPr>
+          <w:sz w:val="24"/>
+          <w:szCs w:val="24"/>
+        </w:rPr>
+        <w:t xml:space="preserve">, </w:t>
+      </w:r>
+      <w:r>
+        <w:rPr>
+          <w:b/>
+          <w:sz w:val="24"/>
+          <w:szCs w:val="24"/>
+        </w:rPr>
+        <w:t>új csatornák</w:t>
+      </w:r>
+      <w:r>
+        <w:rPr>
+          <w:sz w:val="24"/>
+          <w:szCs w:val="24"/>
+        </w:rPr>
+        <w:t xml:space="preserve"> nyílnak meg </w:t>
+      </w:r>
+      <w:r>
+        <w:rPr>
+          <w:b/>
+          <w:sz w:val="24"/>
+          <w:szCs w:val="24"/>
+        </w:rPr>
+        <w:t>és tömeges használati cikké</w:t>
+      </w:r>
+      <w:r>
+        <w:rPr>
+          <w:sz w:val="24"/>
+          <w:szCs w:val="24"/>
+        </w:rPr>
+        <w:t xml:space="preserve"> válnak. Ide soroljuk a </w:t>
+      </w:r>
+      <w:r>
+        <w:rPr>
+          <w:b/>
+          <w:sz w:val="24"/>
+          <w:szCs w:val="24"/>
+        </w:rPr>
+        <w:t xml:space="preserve">rádió- és </w:t>
+      </w:r>
+      <w:r>
+        <w:rPr>
+          <w:b/>
+          <w:sz w:val="24"/>
+          <w:szCs w:val="24"/>
+        </w:rPr>
+        <w:t>televízió hálózatokat</w:t>
+      </w:r>
+      <w:r>
+        <w:rPr>
+          <w:sz w:val="24"/>
+          <w:szCs w:val="24"/>
+        </w:rPr>
+        <w:t xml:space="preserve">, amelyek a </w:t>
+      </w:r>
+      <w:r>
+        <w:rPr>
+          <w:b/>
+          <w:sz w:val="24"/>
+          <w:szCs w:val="24"/>
+        </w:rPr>
+        <w:t>sajtó</w:t>
+      </w:r>
+      <w:r>
+        <w:rPr>
+          <w:sz w:val="24"/>
+          <w:szCs w:val="24"/>
+        </w:rPr>
+        <w:t xml:space="preserve">val együtt a </w:t>
+      </w:r>
+      <w:r>
+        <w:rPr>
+          <w:b/>
+          <w:sz w:val="24"/>
+          <w:szCs w:val="24"/>
+        </w:rPr>
+        <w:t>tömegkommun</w:t>
+      </w:r>
+      <w:r>
+        <w:rPr>
+          <w:b/>
+          <w:sz w:val="24"/>
+          <w:szCs w:val="24"/>
+        </w:rPr>
+        <w:t>i</w:t>
+      </w:r>
+      <w:r>
+        <w:rPr>
+          <w:b/>
+          <w:sz w:val="24"/>
+          <w:szCs w:val="24"/>
+        </w:rPr>
+        <w:t xml:space="preserve">kációt </w:t>
+      </w:r>
+      <w:r>
+        <w:rPr>
+          <w:b/>
+          <w:sz w:val="24"/>
+          <w:szCs w:val="24"/>
+        </w:rPr>
+        <w:t>szolgálják</w:t>
+      </w:r>
+      <w:r>
+        <w:rPr>
+          <w:sz w:val="24"/>
+          <w:szCs w:val="24"/>
+        </w:rPr>
+        <w:t xml:space="preserve">. A kifejlesztett </w:t>
+      </w:r>
+      <w:r>
+        <w:rPr>
+          <w:b/>
+          <w:sz w:val="24"/>
+          <w:szCs w:val="24"/>
+        </w:rPr>
+        <w:t>telefonhálózatok</w:t>
+      </w:r>
+      <w:r>
+        <w:rPr>
+          <w:sz w:val="24"/>
+          <w:szCs w:val="24"/>
+        </w:rPr>
+        <w:t xml:space="preserve"> és az </w:t>
+      </w:r>
+      <w:r>
+        <w:rPr>
+          <w:b/>
+          <w:sz w:val="24"/>
+          <w:szCs w:val="24"/>
+        </w:rPr>
+        <w:t>internet</w:t>
+      </w:r>
+      <w:r>
+        <w:rPr>
+          <w:sz w:val="24"/>
+          <w:szCs w:val="24"/>
+        </w:rPr>
+        <w:t xml:space="preserve"> alkalmassá válnak arra, hogy </w:t>
+      </w:r>
+      <w:r>
+        <w:rPr>
+          <w:b/>
+          <w:sz w:val="24"/>
+          <w:szCs w:val="24"/>
+        </w:rPr>
+        <w:t>személyköz</w:t>
+      </w:r>
+      <w:r>
+        <w:rPr>
+          <w:b/>
+          <w:sz w:val="24"/>
+          <w:szCs w:val="24"/>
+        </w:rPr>
+        <w:t>i és tömegkommunikációt is kiszolgáljanak</w:t>
+      </w:r>
+      <w:r>
+        <w:rPr>
+          <w:sz w:val="24"/>
+          <w:szCs w:val="24"/>
+        </w:rPr>
+        <w:t xml:space="preserve">. Amikor </w:t>
+      </w:r>
+      <w:r>
+        <w:rPr>
+          <w:b/>
+          <w:sz w:val="24"/>
+          <w:szCs w:val="24"/>
+        </w:rPr>
+        <w:t>elektronikus kommunikáció</w:t>
+      </w:r>
+      <w:r>
+        <w:rPr>
+          <w:sz w:val="24"/>
+          <w:szCs w:val="24"/>
+        </w:rPr>
+        <w:t xml:space="preserve"> jön létre, akkor </w:t>
+      </w:r>
+      <w:r>
+        <w:rPr>
+          <w:b/>
+          <w:sz w:val="24"/>
+          <w:szCs w:val="24"/>
+        </w:rPr>
+        <w:t>az információ ezeken a csatornákon keresztül</w:t>
+      </w:r>
+      <w:r>
+        <w:rPr>
+          <w:sz w:val="24"/>
+          <w:szCs w:val="24"/>
+        </w:rPr>
+        <w:t xml:space="preserve"> új </w:t>
+      </w:r>
+      <w:r>
+        <w:rPr>
+          <w:b/>
+          <w:sz w:val="24"/>
+          <w:szCs w:val="24"/>
+        </w:rPr>
+        <w:t>technikai eszközök segíts</w:t>
+      </w:r>
+      <w:r>
+        <w:rPr>
+          <w:b/>
+          <w:sz w:val="24"/>
+          <w:szCs w:val="24"/>
+        </w:rPr>
+        <w:t>é</w:t>
+      </w:r>
+      <w:r>
+        <w:rPr>
+          <w:b/>
+          <w:sz w:val="24"/>
+          <w:szCs w:val="24"/>
+        </w:rPr>
+        <w:t>gével jut el az adótól a vevőig</w:t>
+      </w:r>
+      <w:r>
+        <w:rPr>
+          <w:sz w:val="24"/>
+          <w:szCs w:val="24"/>
+        </w:rPr>
+        <w:t xml:space="preserve">, közben </w:t>
+      </w:r>
+      <w:r>
+        <w:rPr>
+          <w:b/>
+          <w:sz w:val="24"/>
+          <w:szCs w:val="24"/>
+        </w:rPr>
+        <w:t>sajátos nyelvhasználat jelenik meg.</w:t>
+      </w:r>
+      <w:r>
+        <w:rPr>
+          <w:b/>
           <w:sz w:val="24"/>
           <w:szCs w:val="24"/>
         </w:rPr>
@@ -75,10 +477,52 @@
           <w:szCs w:val="24"/>
         </w:rPr>
         <w:tab/>
-        <w:t xml:space="preserve">Az elektromos kommunikáció eszközei között nyelvhasználati szempontból fontos az SMS, email, chat, blog. </w:t>
-      </w:r>
-      <w:r>
-        <w:rPr>
+        <w:t xml:space="preserve">Az </w:t>
+      </w:r>
+      <w:r>
+        <w:rPr>
+          <w:b/>
+          <w:sz w:val="24"/>
+          <w:szCs w:val="24"/>
+          <w:u w:val="single"/>
+        </w:rPr>
+        <w:t>elektromos kommunikáció eszközei</w:t>
+      </w:r>
+      <w:r>
+        <w:rPr>
+          <w:sz w:val="24"/>
+          <w:szCs w:val="24"/>
+        </w:rPr>
+        <w:t xml:space="preserve"> között nyelvhasználati szempontból fontos az </w:t>
+      </w:r>
+      <w:r>
+        <w:rPr>
+          <w:b/>
+          <w:sz w:val="24"/>
+          <w:szCs w:val="24"/>
+        </w:rPr>
+        <w:t xml:space="preserve">SMS, email, chat, </w:t>
+      </w:r>
+      <w:proofErr w:type="spellStart"/>
+      <w:r>
+        <w:rPr>
+          <w:b/>
+          <w:sz w:val="24"/>
+          <w:szCs w:val="24"/>
+        </w:rPr>
+        <w:t>blog</w:t>
+      </w:r>
+      <w:proofErr w:type="spellEnd"/>
+      <w:r>
+        <w:rPr>
+          <w:sz w:val="24"/>
+          <w:szCs w:val="24"/>
+        </w:rPr>
+        <w:t xml:space="preserve">. </w:t>
+      </w:r>
+      <w:r>
+        <w:rPr>
+          <w:b/>
           <w:i/>
           <w:sz w:val="24"/>
           <w:szCs w:val="24"/>
@@ -91,14 +535,348 @@
           <w:sz w:val="24"/>
           <w:szCs w:val="24"/>
         </w:rPr>
-        <w:t>: ha nyelvhasználatot normakövető tudattal alkalmazzuk, akkor szabályosan fogalmazunk, helyesen szerkesztjük mondatainkat. Ez akkor fontos, ha egy információt olyan csatornákon keresztül juttatunk el, ahol ezt emberek széles körei érzékelik. Ezzel szemben főleg interperszonális kapcsolatok során a nyelvhasználat általában nem normakövető. Azért van, mert az elektromos kommunikációban gyors információcserét bonyolítunk le – hyelyesírási hibák, rövidítések. A fiatalok körében az elektronikus eszközök használata elterjedt, jellemzően kiépült a csoportnyelv használata, amiben megjelenik a szlenges írásmód, nyelvi játékosság és az idegen, többnyire angol eredetű</w:t>
-      </w:r>
-      <w:r>
-        <w:rPr>
-          <w:sz w:val="24"/>
-          <w:szCs w:val="24"/>
-        </w:rPr>
-        <w:t xml:space="preserve"> -  szavak átvétele. Itt mondható még el az is, hogy az információcsere során gyakran megjelennek a vizuális kommunikáció eszközei is: hangulatjelek, szimbólumok és képek.</w:t>
+        <w:t>: ha nyelvhaszn</w:t>
+      </w:r>
+      <w:r>
+        <w:rPr>
+          <w:sz w:val="24"/>
+          <w:szCs w:val="24"/>
+        </w:rPr>
+        <w:t>á</w:t>
+      </w:r>
+      <w:r>
+        <w:rPr>
+          <w:sz w:val="24"/>
+          <w:szCs w:val="24"/>
+        </w:rPr>
+        <w:t xml:space="preserve">latot </w:t>
+      </w:r>
+      <w:r>
+        <w:rPr>
+          <w:b/>
+          <w:sz w:val="24"/>
+          <w:szCs w:val="24"/>
+        </w:rPr>
+        <w:t>normakövető tudattal</w:t>
+      </w:r>
+      <w:r>
+        <w:rPr>
+          <w:sz w:val="24"/>
+          <w:szCs w:val="24"/>
+        </w:rPr>
+        <w:t xml:space="preserve"> alkalmazzuk, akkor </w:t>
+      </w:r>
+      <w:r>
+        <w:rPr>
+          <w:b/>
+          <w:sz w:val="24"/>
+          <w:szCs w:val="24"/>
+        </w:rPr>
+        <w:t>szabályosan fogalmazunk, helyesen sze</w:t>
+      </w:r>
+      <w:r>
+        <w:rPr>
+          <w:b/>
+          <w:sz w:val="24"/>
+          <w:szCs w:val="24"/>
+        </w:rPr>
+        <w:t>r</w:t>
+      </w:r>
+      <w:r>
+        <w:rPr>
+          <w:b/>
+          <w:sz w:val="24"/>
+          <w:szCs w:val="24"/>
+        </w:rPr>
+        <w:t>kesztjük mondatainkat.</w:t>
+      </w:r>
+      <w:r>
+        <w:rPr>
+          <w:sz w:val="24"/>
+          <w:szCs w:val="24"/>
+        </w:rPr>
+        <w:t xml:space="preserve"> Ez akkor fontos, ha </w:t>
+      </w:r>
+      <w:r>
+        <w:rPr>
+          <w:b/>
+          <w:sz w:val="24"/>
+          <w:szCs w:val="24"/>
+        </w:rPr>
+        <w:t>egy információt</w:t>
+      </w:r>
+      <w:r>
+        <w:rPr>
+          <w:sz w:val="24"/>
+          <w:szCs w:val="24"/>
+        </w:rPr>
+        <w:t xml:space="preserve"> olyan csatornákon keresztül juttatunk el, </w:t>
+      </w:r>
+      <w:r>
+        <w:rPr>
+          <w:b/>
+          <w:sz w:val="24"/>
+          <w:szCs w:val="24"/>
+        </w:rPr>
+        <w:t>ahol ezt emberek széles körei érzékelik</w:t>
+      </w:r>
+      <w:r>
+        <w:rPr>
+          <w:sz w:val="24"/>
+          <w:szCs w:val="24"/>
+        </w:rPr>
+        <w:t xml:space="preserve">. </w:t>
+      </w:r>
+      <w:r>
+        <w:rPr>
+          <w:b/>
+          <w:sz w:val="24"/>
+          <w:szCs w:val="24"/>
+        </w:rPr>
+        <w:t>Ezzel szemben</w:t>
+      </w:r>
+      <w:r>
+        <w:rPr>
+          <w:sz w:val="24"/>
+          <w:szCs w:val="24"/>
+        </w:rPr>
+        <w:t xml:space="preserve"> főleg </w:t>
+      </w:r>
+      <w:r>
+        <w:rPr>
+          <w:b/>
+          <w:sz w:val="24"/>
+          <w:szCs w:val="24"/>
+        </w:rPr>
+        <w:t>interperszonális kapcsolatok</w:t>
+      </w:r>
+      <w:r>
+        <w:rPr>
+          <w:sz w:val="24"/>
+          <w:szCs w:val="24"/>
+        </w:rPr>
+        <w:t xml:space="preserve"> során </w:t>
+      </w:r>
+      <w:r>
+        <w:rPr>
+          <w:b/>
+          <w:sz w:val="24"/>
+          <w:szCs w:val="24"/>
+        </w:rPr>
+        <w:t>a nyelvhasználat általában nem normakövető</w:t>
+      </w:r>
+      <w:r>
+        <w:rPr>
+          <w:sz w:val="24"/>
+          <w:szCs w:val="24"/>
+        </w:rPr>
+        <w:t xml:space="preserve">. Azért van, mert az </w:t>
+      </w:r>
+      <w:r>
+        <w:rPr>
+          <w:b/>
+          <w:sz w:val="24"/>
+          <w:szCs w:val="24"/>
+        </w:rPr>
+        <w:t>elek</w:t>
+      </w:r>
+      <w:r>
+        <w:rPr>
+          <w:b/>
+          <w:sz w:val="24"/>
+          <w:szCs w:val="24"/>
+        </w:rPr>
+        <w:t>t</w:t>
+      </w:r>
+      <w:r>
+        <w:rPr>
+          <w:b/>
+          <w:sz w:val="24"/>
+          <w:szCs w:val="24"/>
+        </w:rPr>
+        <w:t>romos kommunikációban gyors információcserét bonyolítunk le</w:t>
+      </w:r>
+      <w:r>
+        <w:rPr>
+          <w:sz w:val="24"/>
+          <w:szCs w:val="24"/>
+        </w:rPr>
+        <w:t xml:space="preserve"> – </w:t>
+      </w:r>
+      <w:r>
+        <w:rPr>
+          <w:b/>
+          <w:sz w:val="24"/>
+          <w:szCs w:val="24"/>
+        </w:rPr>
+        <w:t>helyesírási</w:t>
+      </w:r>
+      <w:r>
+        <w:rPr>
+          <w:b/>
+          <w:sz w:val="24"/>
+          <w:szCs w:val="24"/>
+        </w:rPr>
+        <w:t xml:space="preserve"> hibák, rövid</w:t>
+      </w:r>
+      <w:r>
+        <w:rPr>
+          <w:b/>
+          <w:sz w:val="24"/>
+          <w:szCs w:val="24"/>
+        </w:rPr>
+        <w:t>í</w:t>
+      </w:r>
+      <w:r>
+        <w:rPr>
+          <w:b/>
+          <w:sz w:val="24"/>
+          <w:szCs w:val="24"/>
+        </w:rPr>
+        <w:t>tések.</w:t>
+      </w:r>
+      <w:r>
+        <w:rPr>
+          <w:sz w:val="24"/>
+          <w:szCs w:val="24"/>
+        </w:rPr>
+        <w:t xml:space="preserve"> A </w:t>
+      </w:r>
+      <w:r>
+        <w:rPr>
+          <w:b/>
+          <w:sz w:val="24"/>
+          <w:szCs w:val="24"/>
+        </w:rPr>
+        <w:t>fiatalok körében az elektronikus eszközök használata elterjedt</w:t>
+      </w:r>
+      <w:r>
+        <w:rPr>
+          <w:sz w:val="24"/>
+          <w:szCs w:val="24"/>
+        </w:rPr>
+        <w:t xml:space="preserve">, jellemzően </w:t>
+      </w:r>
+      <w:r>
+        <w:rPr>
+          <w:b/>
+          <w:sz w:val="24"/>
+          <w:szCs w:val="24"/>
+        </w:rPr>
+        <w:t>kiépült a csoportnyelv</w:t>
+      </w:r>
+      <w:r>
+        <w:rPr>
+          <w:sz w:val="24"/>
+          <w:szCs w:val="24"/>
+        </w:rPr>
+        <w:t xml:space="preserve"> használata, amiben megjelenik a </w:t>
+      </w:r>
+      <w:r>
+        <w:rPr>
+          <w:b/>
+          <w:sz w:val="24"/>
+          <w:szCs w:val="24"/>
+        </w:rPr>
+        <w:t>szlenges írásmód, nyelvi játékosság</w:t>
+      </w:r>
+      <w:r>
+        <w:rPr>
+          <w:sz w:val="24"/>
+          <w:szCs w:val="24"/>
+        </w:rPr>
+        <w:t xml:space="preserve"> és az idegen, többnyire </w:t>
+      </w:r>
+      <w:r>
+        <w:rPr>
+          <w:b/>
+          <w:sz w:val="24"/>
+          <w:szCs w:val="24"/>
+        </w:rPr>
+        <w:t>angol eredetű</w:t>
+      </w:r>
+      <w:r>
+        <w:rPr>
+          <w:b/>
+          <w:sz w:val="24"/>
+          <w:szCs w:val="24"/>
+        </w:rPr>
+        <w:t xml:space="preserve"> </w:t>
+      </w:r>
+      <w:r>
+        <w:rPr>
+          <w:b/>
+          <w:sz w:val="24"/>
+          <w:szCs w:val="24"/>
+        </w:rPr>
+        <w:t>- szavak</w:t>
+      </w:r>
+      <w:r>
+        <w:rPr>
+          <w:sz w:val="24"/>
+          <w:szCs w:val="24"/>
+        </w:rPr>
+        <w:t xml:space="preserve"> átvétele. Itt mondható még el az is, hogy </w:t>
+      </w:r>
+      <w:r>
+        <w:rPr>
+          <w:b/>
+          <w:sz w:val="24"/>
+          <w:szCs w:val="24"/>
+        </w:rPr>
+        <w:t>az info</w:t>
+      </w:r>
+      <w:r>
+        <w:rPr>
+          <w:b/>
+          <w:sz w:val="24"/>
+          <w:szCs w:val="24"/>
+        </w:rPr>
+        <w:t>r</w:t>
+      </w:r>
+      <w:r>
+        <w:rPr>
+          <w:b/>
+          <w:sz w:val="24"/>
+          <w:szCs w:val="24"/>
+        </w:rPr>
+        <w:t>mációcsere során</w:t>
+      </w:r>
+      <w:r>
+        <w:rPr>
+          <w:sz w:val="24"/>
+          <w:szCs w:val="24"/>
+        </w:rPr>
+        <w:t xml:space="preserve"> gyakran </w:t>
+      </w:r>
+      <w:r>
+        <w:rPr>
+          <w:b/>
+          <w:sz w:val="24"/>
+          <w:szCs w:val="24"/>
+        </w:rPr>
+        <w:t>megjelennek a vizuális kommunikáció eszközei is:</w:t>
+      </w:r>
+      <w:r>
+        <w:rPr>
+          <w:sz w:val="24"/>
+          <w:szCs w:val="24"/>
+        </w:rPr>
+        <w:t xml:space="preserve"> hangulatjelek, szimból</w:t>
+      </w:r>
+      <w:r>
+        <w:rPr>
+          <w:sz w:val="24"/>
+          <w:szCs w:val="24"/>
+        </w:rPr>
+        <w:t>u</w:t>
+      </w:r>
+      <w:r>
+        <w:rPr>
+          <w:sz w:val="24"/>
+          <w:szCs w:val="24"/>
+        </w:rPr>
+        <w:t>mok és képek.</w:t>
       </w:r>
       <w:r>
         <w:rPr>
@@ -113,16 +891,237 @@
           <w:szCs w:val="24"/>
         </w:rPr>
         <w:tab/>
-        <w:t xml:space="preserve">Az elektronikus kommunikáció hatásai a nyelvhasználatra: mivel egy új jelenségről beszélünk, eltérőek a vélemények abban, hogy az elektronikus kommunikáció pozitívan vagy negatívan befolyásolja a nyelvhasználatot. </w:t>
-      </w:r>
-      <w:r>
-        <w:rPr>
-          <w:sz w:val="24"/>
-          <w:szCs w:val="24"/>
-        </w:rPr>
-        <w:t>akik rombolú hatásúnak tekintik, azzal érvelnek, hogy a  modern elektronikus csatornákon küldött elektronikus üzenetek ritkán felelnek meg a szöveg felépítésére vagy helyesírására vonatkozó szabályoknak és a szleng túlzott érvényesülése is káros. Mások szerint azonban építő hatásúnak tartják, mert a nyelvnek alkalmazkodnia kell az emberek változó életviteléhez.</w:t>
+        <w:t xml:space="preserve">Az </w:t>
+      </w:r>
+      <w:r>
+        <w:rPr>
+          <w:b/>
+          <w:sz w:val="24"/>
+          <w:szCs w:val="24"/>
+          <w:u w:val="single"/>
+        </w:rPr>
+        <w:t xml:space="preserve">elektronikus kommunikáció hatásai </w:t>
+      </w:r>
+      <w:r>
+        <w:rPr>
+          <w:sz w:val="24"/>
+          <w:szCs w:val="24"/>
+        </w:rPr>
+        <w:t>a nyelvhasználatra: mivel egy új jelenségről beszélünk, eltérőek a vélemények abban, hogy az elektronikus kommunikáció</w:t>
+      </w:r>
+      <w:r>
+        <w:rPr>
+          <w:b/>
+          <w:sz w:val="24"/>
+          <w:szCs w:val="24"/>
+        </w:rPr>
+        <w:t xml:space="preserve"> pozitívan vagy negatívan befolyásolja a nyelvhasználatot.</w:t>
+      </w:r>
+      <w:r>
+        <w:rPr>
+          <w:sz w:val="24"/>
+          <w:szCs w:val="24"/>
+        </w:rPr>
+        <w:t xml:space="preserve"> </w:t>
+      </w:r>
+      <w:r>
+        <w:rPr>
+          <w:sz w:val="24"/>
+          <w:szCs w:val="24"/>
+        </w:rPr>
+        <w:t xml:space="preserve">akik </w:t>
+      </w:r>
+      <w:r>
+        <w:rPr>
+          <w:b/>
+          <w:sz w:val="24"/>
+          <w:szCs w:val="24"/>
+        </w:rPr>
+        <w:t>romboló</w:t>
+      </w:r>
+      <w:r>
+        <w:rPr>
+          <w:b/>
+          <w:sz w:val="24"/>
+          <w:szCs w:val="24"/>
+        </w:rPr>
+        <w:t xml:space="preserve"> hatásúnak</w:t>
+      </w:r>
+      <w:r>
+        <w:rPr>
+          <w:sz w:val="24"/>
+          <w:szCs w:val="24"/>
+        </w:rPr>
+        <w:t xml:space="preserve"> tekintik, azzal érvelnek, </w:t>
+      </w:r>
+      <w:r>
+        <w:rPr>
+          <w:b/>
+          <w:sz w:val="24"/>
+          <w:szCs w:val="24"/>
+        </w:rPr>
+        <w:t xml:space="preserve">hogy </w:t>
+      </w:r>
+      <w:r>
+        <w:rPr>
+          <w:b/>
+          <w:sz w:val="24"/>
+          <w:szCs w:val="24"/>
+        </w:rPr>
+        <w:t>a</w:t>
+      </w:r>
+      <w:r>
+        <w:rPr>
+          <w:sz w:val="24"/>
+          <w:szCs w:val="24"/>
+        </w:rPr>
+        <w:t xml:space="preserve"> modern</w:t>
+      </w:r>
+      <w:r>
+        <w:rPr>
+          <w:sz w:val="24"/>
+          <w:szCs w:val="24"/>
+        </w:rPr>
+        <w:t xml:space="preserve"> elektronikus csatornákon </w:t>
+      </w:r>
+      <w:r>
+        <w:rPr>
+          <w:b/>
+          <w:sz w:val="24"/>
+          <w:szCs w:val="24"/>
+        </w:rPr>
+        <w:t>küldött elektronikus üzenetek</w:t>
+      </w:r>
+      <w:r>
+        <w:rPr>
+          <w:sz w:val="24"/>
+          <w:szCs w:val="24"/>
+        </w:rPr>
+        <w:t xml:space="preserve"> </w:t>
+      </w:r>
+      <w:r>
+        <w:rPr>
+          <w:b/>
+          <w:sz w:val="24"/>
+          <w:szCs w:val="24"/>
+        </w:rPr>
+        <w:t>ritkán felelnek meg</w:t>
+      </w:r>
+      <w:r>
+        <w:rPr>
+          <w:sz w:val="24"/>
+          <w:szCs w:val="24"/>
+        </w:rPr>
+        <w:t xml:space="preserve"> </w:t>
+      </w:r>
+      <w:r>
+        <w:rPr>
+          <w:b/>
+          <w:sz w:val="24"/>
+          <w:szCs w:val="24"/>
+        </w:rPr>
+        <w:t>a</w:t>
+      </w:r>
+      <w:r>
+        <w:rPr>
+          <w:sz w:val="24"/>
+          <w:szCs w:val="24"/>
+        </w:rPr>
+        <w:t xml:space="preserve"> </w:t>
+      </w:r>
+      <w:r>
+        <w:rPr>
+          <w:b/>
+          <w:sz w:val="24"/>
+          <w:szCs w:val="24"/>
+        </w:rPr>
+        <w:t>szöveg felépítésére vagy helyesírására vonatkozó szabályoknak</w:t>
+      </w:r>
+      <w:r>
+        <w:rPr>
+          <w:sz w:val="24"/>
+          <w:szCs w:val="24"/>
+        </w:rPr>
+        <w:t xml:space="preserve"> és </w:t>
+      </w:r>
+      <w:r>
+        <w:rPr>
+          <w:b/>
+          <w:sz w:val="24"/>
+          <w:szCs w:val="24"/>
+        </w:rPr>
+        <w:t>a szleng túlzott érv</w:t>
+      </w:r>
+      <w:r>
+        <w:rPr>
+          <w:b/>
+          <w:sz w:val="24"/>
+          <w:szCs w:val="24"/>
+        </w:rPr>
+        <w:t>é</w:t>
+      </w:r>
+      <w:r>
+        <w:rPr>
+          <w:b/>
+          <w:sz w:val="24"/>
+          <w:szCs w:val="24"/>
+        </w:rPr>
+        <w:t>nyesülése</w:t>
+      </w:r>
+      <w:r>
+        <w:rPr>
+          <w:sz w:val="24"/>
+          <w:szCs w:val="24"/>
+        </w:rPr>
+        <w:t xml:space="preserve"> is káros. Mások szerint </w:t>
+      </w:r>
+      <w:r>
+        <w:rPr>
+          <w:sz w:val="24"/>
+          <w:szCs w:val="24"/>
+        </w:rPr>
+        <w:t>azonban</w:t>
+      </w:r>
+      <w:r>
+        <w:rPr>
+          <w:b/>
+          <w:sz w:val="24"/>
+          <w:szCs w:val="24"/>
+        </w:rPr>
+        <w:t xml:space="preserve"> építő hatásúnak</w:t>
+      </w:r>
+      <w:r>
+        <w:rPr>
+          <w:sz w:val="24"/>
+          <w:szCs w:val="24"/>
+        </w:rPr>
+        <w:t xml:space="preserve"> tartják, mert </w:t>
       </w:r>
       <w:bookmarkStart w:id="0" w:name="_GoBack"/>
+      <w:r>
+        <w:rPr>
+          <w:b/>
+          <w:sz w:val="24"/>
+          <w:szCs w:val="24"/>
+        </w:rPr>
+        <w:t>a nyelvnek alka</w:t>
+      </w:r>
+      <w:r>
+        <w:rPr>
+          <w:b/>
+          <w:sz w:val="24"/>
+          <w:szCs w:val="24"/>
+        </w:rPr>
+        <w:t>l</w:t>
+      </w:r>
+      <w:r>
+        <w:rPr>
+          <w:b/>
+          <w:sz w:val="24"/>
+          <w:szCs w:val="24"/>
+        </w:rPr>
+        <w:t>mazkodnia kell az emberek változó életviteléhez.</w:t>
+      </w:r>
       <w:bookmarkEnd w:id="0"/>
     </w:p>
     <w:sectPr>
@@ -291,15 +1290,15 @@
     <w:lsdException w:name="Bibliography" w:uiPriority="37"/>
     <w:lsdException w:name="TOC Heading" w:uiPriority="39" w:qFormat="1"/>
   </w:latentStyles>
-  <w:style w:type="paragraph" w:default="1" w:styleId="Normal">
+  <w:style w:type="paragraph" w:default="1" w:styleId="Norml">
     <w:name w:val="Normal"/>
     <w:qFormat/>
   </w:style>
-  <w:style w:type="paragraph" w:styleId="Heading1">
+  <w:style w:type="paragraph" w:styleId="Cmsor1">
     <w:name w:val="heading 1"/>
-    <w:basedOn w:val="Normal"/>
-    <w:next w:val="Normal"/>
-    <w:link w:val="Heading1Char"/>
+    <w:basedOn w:val="Norml"/>
+    <w:next w:val="Norml"/>
+    <w:link w:val="Cmsor1Char"/>
     <w:uiPriority w:val="9"/>
     <w:qFormat/>
     <w:rsid w:val="00E14485"/>
@@ -318,13 +1317,13 @@
       <w:szCs w:val="28"/>
     </w:rPr>
   </w:style>
-  <w:style w:type="character" w:default="1" w:styleId="DefaultParagraphFont">
+  <w:style w:type="character" w:default="1" w:styleId="Bekezdsalapbettpusa">
     <w:name w:val="Default Paragraph Font"/>
     <w:uiPriority w:val="1"/>
     <w:semiHidden/>
     <w:unhideWhenUsed/>
   </w:style>
-  <w:style w:type="table" w:default="1" w:styleId="TableNormal">
+  <w:style w:type="table" w:default="1" w:styleId="Normltblzat">
     <w:name w:val="Normal Table"/>
     <w:uiPriority w:val="99"/>
     <w:semiHidden/>
@@ -339,16 +1338,16 @@
       </w:tblCellMar>
     </w:tblPr>
   </w:style>
-  <w:style w:type="numbering" w:default="1" w:styleId="NoList">
+  <w:style w:type="numbering" w:default="1" w:styleId="Nemlista">
     <w:name w:val="No List"/>
     <w:uiPriority w:val="99"/>
     <w:semiHidden/>
     <w:unhideWhenUsed/>
   </w:style>
-  <w:style w:type="character" w:customStyle="1" w:styleId="Heading1Char">
-    <w:name w:val="Heading 1 Char"/>
-    <w:basedOn w:val="DefaultParagraphFont"/>
-    <w:link w:val="Heading1"/>
+  <w:style w:type="character" w:customStyle="1" w:styleId="Cmsor1Char">
+    <w:name w:val="Címsor 1 Char"/>
+    <w:basedOn w:val="Bekezdsalapbettpusa"/>
+    <w:link w:val="Cmsor1"/>
     <w:uiPriority w:val="9"/>
     <w:rsid w:val="00E14485"/>
     <w:rPr>
@@ -519,15 +1518,15 @@
     <w:lsdException w:name="Bibliography" w:uiPriority="37"/>
     <w:lsdException w:name="TOC Heading" w:uiPriority="39" w:qFormat="1"/>
   </w:latentStyles>
-  <w:style w:type="paragraph" w:default="1" w:styleId="Normal">
+  <w:style w:type="paragraph" w:default="1" w:styleId="Norml">
     <w:name w:val="Normal"/>
     <w:qFormat/>
   </w:style>
-  <w:style w:type="paragraph" w:styleId="Heading1">
+  <w:style w:type="paragraph" w:styleId="Cmsor1">
     <w:name w:val="heading 1"/>
-    <w:basedOn w:val="Normal"/>
-    <w:next w:val="Normal"/>
-    <w:link w:val="Heading1Char"/>
+    <w:basedOn w:val="Norml"/>
+    <w:next w:val="Norml"/>
+    <w:link w:val="Cmsor1Char"/>
     <w:uiPriority w:val="9"/>
     <w:qFormat/>
     <w:rsid w:val="00E14485"/>
@@ -546,13 +1545,13 @@
       <w:szCs w:val="28"/>
     </w:rPr>
   </w:style>
-  <w:style w:type="character" w:default="1" w:styleId="DefaultParagraphFont">
+  <w:style w:type="character" w:default="1" w:styleId="Bekezdsalapbettpusa">
     <w:name w:val="Default Paragraph Font"/>
     <w:uiPriority w:val="1"/>
     <w:semiHidden/>
     <w:unhideWhenUsed/>
   </w:style>
-  <w:style w:type="table" w:default="1" w:styleId="TableNormal">
+  <w:style w:type="table" w:default="1" w:styleId="Normltblzat">
     <w:name w:val="Normal Table"/>
     <w:uiPriority w:val="99"/>
     <w:semiHidden/>
@@ -567,16 +1566,16 @@
       </w:tblCellMar>
     </w:tblPr>
   </w:style>
-  <w:style w:type="numbering" w:default="1" w:styleId="NoList">
+  <w:style w:type="numbering" w:default="1" w:styleId="Nemlista">
     <w:name w:val="No List"/>
     <w:uiPriority w:val="99"/>
     <w:semiHidden/>
     <w:unhideWhenUsed/>
   </w:style>
-  <w:style w:type="character" w:customStyle="1" w:styleId="Heading1Char">
-    <w:name w:val="Heading 1 Char"/>
-    <w:basedOn w:val="DefaultParagraphFont"/>
-    <w:link w:val="Heading1"/>
+  <w:style w:type="character" w:customStyle="1" w:styleId="Cmsor1Char">
+    <w:name w:val="Címsor 1 Char"/>
+    <w:basedOn w:val="Bekezdsalapbettpusa"/>
+    <w:link w:val="Cmsor1"/>
     <w:uiPriority w:val="9"/>
     <w:rsid w:val="00E14485"/>
     <w:rPr>
@@ -874,4 +1873,16 @@
   <a:objectDefaults/>
   <a:extraClrSchemeLst/>
 </a:theme>
+</file>
+
+<file path=customXml/item1.xml><?xml version="1.0" encoding="utf-8"?>
+<b:Sources xmlns:b="http://schemas.openxmlformats.org/officeDocument/2006/bibliography" xmlns="http://schemas.openxmlformats.org/officeDocument/2006/bibliography" SelectedStyle="\APA.XSL" StyleName="APA"/>
+</file>
+
+<file path=customXml/itemProps1.xml><?xml version="1.0" encoding="utf-8"?>
+<ds:datastoreItem xmlns:ds="http://schemas.openxmlformats.org/officeDocument/2006/customXml" ds:itemID="{E8A279DF-7308-44C4-B7AD-1B6D7538FD78}">
+  <ds:schemaRefs>
+    <ds:schemaRef ds:uri="http://schemas.openxmlformats.org/officeDocument/2006/bibliography"/>
+  </ds:schemaRefs>
+</ds:datastoreItem>
 </file>
</xml_diff>